<commit_message>
last push before i destroy everything
</commit_message>
<xml_diff>
--- a/goals.docx
+++ b/goals.docx
@@ -171,20 +171,15 @@
         <w:bidi w:val="0"/>
         <w:jc w:val="left"/>
         <w:rPr>
-          <w:rFonts w:ascii="Calibri" w:hAnsi="Calibri"/>
-        </w:rPr>
-      </w:pPr>
-      <w:r>
-        <w:rPr>
-          <w:rFonts w:ascii="Calibri" w:hAnsi="Calibri"/>
-        </w:rPr>
-        <w:t>-</w:t>
-      </w:r>
-      <w:r>
-        <w:rPr>
-          <w:rFonts w:ascii="Calibri" w:hAnsi="Calibri"/>
-        </w:rPr>
-        <w:t>be armor</w:t>
+          <w:strike/>
+        </w:rPr>
+      </w:pPr>
+      <w:r>
+        <w:rPr>
+          <w:rFonts w:ascii="Calibri" w:hAnsi="Calibri"/>
+          <w:strike/>
+        </w:rPr>
+        <w:t>-be armor</w:t>
       </w:r>
     </w:p>
     <w:p>

</xml_diff>

<commit_message>
started adding recents menu
</commit_message>
<xml_diff>
--- a/goals.docx
+++ b/goals.docx
@@ -220,12 +220,13 @@
         <w:bidi w:val="0"/>
         <w:jc w:val="left"/>
         <w:rPr>
-          <w:rFonts w:ascii="Calibri" w:hAnsi="Calibri"/>
-        </w:rPr>
-      </w:pPr>
-      <w:r>
-        <w:rPr>
-          <w:rFonts w:ascii="Calibri" w:hAnsi="Calibri"/>
+          <w:strike/>
+        </w:rPr>
+      </w:pPr>
+      <w:r>
+        <w:rPr>
+          <w:rFonts w:ascii="Calibri" w:hAnsi="Calibri"/>
+          <w:strike/>
         </w:rPr>
         <w:t>-utilise in-built AI</w:t>
       </w:r>
@@ -276,6 +277,26 @@
           <w:rFonts w:ascii="Calibri" w:hAnsi="Calibri"/>
         </w:rPr>
         <w:t>-boss music</w:t>
+      </w:r>
+    </w:p>
+    <w:p>
+      <w:pPr>
+        <w:pStyle w:val="Normal"/>
+        <w:bidi w:val="0"/>
+        <w:jc w:val="left"/>
+        <w:rPr>
+          <w:rFonts w:ascii="Calibri" w:hAnsi="Calibri"/>
+        </w:rPr>
+      </w:pPr>
+      <w:r>
+        <w:rPr/>
+        <w:t>-</w:t>
+      </w:r>
+      <w:r>
+        <w:rPr>
+          <w:rFonts w:ascii="Calibri" w:hAnsi="Calibri"/>
+        </w:rPr>
+        <w:t>loot drops</w:t>
       </w:r>
     </w:p>
     <w:p>

</xml_diff>